<commit_message>
Added comments in word doc
</commit_message>
<xml_diff>
--- a/Redirects.docx
+++ b/Redirects.docx
@@ -1,6 +1,6 @@
 
 <file path=word/document.xml><?xml version="1.0" encoding="utf-8"?>
-<w:document xmlns:wpc="http://schemas.microsoft.com/office/word/2010/wordprocessingCanvas" xmlns:cx="http://schemas.microsoft.com/office/drawing/2014/chartex" xmlns:cx1="http://schemas.microsoft.com/office/drawing/2015/9/8/chartex" xmlns:mc="http://schemas.openxmlformats.org/markup-compatibility/2006" xmlns:o="urn:schemas-microsoft-com:office:office" xmlns:r="http://schemas.openxmlformats.org/officeDocument/2006/relationships" xmlns:m="http://schemas.openxmlformats.org/officeDocument/2006/math" xmlns:v="urn:schemas-microsoft-com:vml" xmlns:wp14="http://schemas.microsoft.com/office/word/2010/wordprocessingDrawing" xmlns:wp="http://schemas.openxmlformats.org/drawingml/2006/wordprocessingDrawing" xmlns:w10="urn:schemas-microsoft-com:office:word" xmlns:w="http://schemas.openxmlformats.org/wordprocessingml/2006/main" xmlns:w14="http://schemas.microsoft.com/office/word/2010/wordml" xmlns:w15="http://schemas.microsoft.com/office/word/2012/wordml" xmlns:w16se="http://schemas.microsoft.com/office/word/2015/wordml/symex" xmlns:wpg="http://schemas.microsoft.com/office/word/2010/wordprocessingGroup" xmlns:wpi="http://schemas.microsoft.com/office/word/2010/wordprocessingInk" xmlns:wne="http://schemas.microsoft.com/office/word/2006/wordml" xmlns:wps="http://schemas.microsoft.com/office/word/2010/wordprocessingShape" mc:Ignorable="w14 w15 w16se wp14">
+<w:document xmlns:wpc="http://schemas.microsoft.com/office/word/2010/wordprocessingCanvas" xmlns:cx="http://schemas.microsoft.com/office/drawing/2014/chartex" xmlns:cx1="http://schemas.microsoft.com/office/drawing/2015/9/8/chartex" xmlns:cx2="http://schemas.microsoft.com/office/drawing/2015/10/21/chartex" xmlns:cx3="http://schemas.microsoft.com/office/drawing/2016/5/9/chartex" xmlns:cx4="http://schemas.microsoft.com/office/drawing/2016/5/10/chartex" xmlns:cx5="http://schemas.microsoft.com/office/drawing/2016/5/11/chartex" xmlns:cx6="http://schemas.microsoft.com/office/drawing/2016/5/12/chartex" xmlns:cx7="http://schemas.microsoft.com/office/drawing/2016/5/13/chartex" xmlns:cx8="http://schemas.microsoft.com/office/drawing/2016/5/14/chartex" xmlns:mc="http://schemas.openxmlformats.org/markup-compatibility/2006" xmlns:aink="http://schemas.microsoft.com/office/drawing/2016/ink" xmlns:am3d="http://schemas.microsoft.com/office/drawing/2017/model3d" xmlns:o="urn:schemas-microsoft-com:office:office" xmlns:oel="http://schemas.microsoft.com/office/2019/extlst" xmlns:r="http://schemas.openxmlformats.org/officeDocument/2006/relationships" xmlns:m="http://schemas.openxmlformats.org/officeDocument/2006/math" xmlns:v="urn:schemas-microsoft-com:vml" xmlns:wp14="http://schemas.microsoft.com/office/word/2010/wordprocessingDrawing" xmlns:wp="http://schemas.openxmlformats.org/drawingml/2006/wordprocessingDrawing" xmlns:w10="urn:schemas-microsoft-com:office:word" xmlns:w="http://schemas.openxmlformats.org/wordprocessingml/2006/main" xmlns:w14="http://schemas.microsoft.com/office/word/2010/wordml" xmlns:w15="http://schemas.microsoft.com/office/word/2012/wordml" xmlns:w16cex="http://schemas.microsoft.com/office/word/2018/wordml/cex" xmlns:w16cid="http://schemas.microsoft.com/office/word/2016/wordml/cid" xmlns:w16="http://schemas.microsoft.com/office/word/2018/wordml" xmlns:w16sdtdh="http://schemas.microsoft.com/office/word/2020/wordml/sdtdatahash" xmlns:w16se="http://schemas.microsoft.com/office/word/2015/wordml/symex" xmlns:wpg="http://schemas.microsoft.com/office/word/2010/wordprocessingGroup" xmlns:wpi="http://schemas.microsoft.com/office/word/2010/wordprocessingInk" xmlns:wne="http://schemas.microsoft.com/office/word/2006/wordml" xmlns:wps="http://schemas.microsoft.com/office/word/2010/wordprocessingShape" mc:Ignorable="w14 w15 w16se w16cid w16 w16cex w16sdtdh wp14">
   <w:body>
     <w:p>
       <w:pPr>
@@ -12,7 +12,6 @@
           <w:u w:val="single"/>
         </w:rPr>
       </w:pPr>
-      <w:bookmarkStart w:id="0" w:name="_GoBack"/>
       <w:r>
         <w:rPr>
           <w:b/>
@@ -41,7 +40,6 @@
         <w:t>validated Redirects &amp; Forwards</w:t>
       </w:r>
     </w:p>
-    <w:bookmarkEnd w:id="0"/>
     <w:p/>
     <w:p>
       <w:r>
@@ -69,15 +67,7 @@
     </w:p>
     <w:p>
       <w:r>
-        <w:t xml:space="preserve">Create a few test html pages. (These </w:t>
-      </w:r>
-      <w:proofErr w:type="gramStart"/>
-      <w:r>
-        <w:t>will be used</w:t>
-      </w:r>
-      <w:proofErr w:type="gramEnd"/>
-      <w:r>
-        <w:t xml:space="preserve"> to perform valid redirects within the web application)</w:t>
+        <w:t>Create a few test html pages. (These will be used to perform valid redirects within the web application)</w:t>
       </w:r>
     </w:p>
     <w:p>
@@ -105,7 +95,7 @@
         <mc:AlternateContent>
           <mc:Choice Requires="wps">
             <w:drawing>
-              <wp:anchor distT="0" distB="0" distL="114300" distR="114300" simplePos="0" relativeHeight="251659264" behindDoc="1" locked="0" layoutInCell="1" allowOverlap="1">
+              <wp:anchor distT="0" distB="0" distL="114300" distR="114300" simplePos="0" relativeHeight="251659264" behindDoc="1" locked="0" layoutInCell="1" allowOverlap="1" wp14:anchorId="61BB6060" wp14:editId="6C6D2F25">
                 <wp:simplePos x="0" y="0"/>
                 <wp:positionH relativeFrom="column">
                   <wp:posOffset>-47708</wp:posOffset>
@@ -172,119 +162,82 @@
       <w:pPr>
         <w:pStyle w:val="NoSpacing"/>
       </w:pPr>
+      <w:r>
+        <w:t>&lt;!DOCTYPE html&gt;</w:t>
+      </w:r>
+    </w:p>
+    <w:p>
+      <w:pPr>
+        <w:pStyle w:val="NoSpacing"/>
+      </w:pPr>
+      <w:r>
+        <w:t>&lt;html&gt;</w:t>
+      </w:r>
+    </w:p>
+    <w:p>
+      <w:pPr>
+        <w:pStyle w:val="NoSpacing"/>
+      </w:pPr>
+      <w:r>
+        <w:t>&lt;body&gt;</w:t>
+      </w:r>
+    </w:p>
+    <w:p>
+      <w:pPr>
+        <w:pStyle w:val="NoSpacing"/>
+      </w:pPr>
+    </w:p>
+    <w:p>
+      <w:pPr>
+        <w:pStyle w:val="NoSpacing"/>
+      </w:pPr>
+      <w:r>
+        <w:t>&lt;?</w:t>
+      </w:r>
+      <w:proofErr w:type="spellStart"/>
+      <w:r>
+        <w:t>php</w:t>
+      </w:r>
+      <w:proofErr w:type="spellEnd"/>
+      <w:r>
+        <w:t xml:space="preserve"> </w:t>
+      </w:r>
+    </w:p>
+    <w:p>
+      <w:pPr>
+        <w:pStyle w:val="NoSpacing"/>
+      </w:pPr>
+      <w:r>
+        <w:t>$</w:t>
+      </w:r>
+      <w:proofErr w:type="spellStart"/>
+      <w:r>
+        <w:t>goto</w:t>
+      </w:r>
+      <w:proofErr w:type="spellEnd"/>
+      <w:r>
+        <w:t xml:space="preserve"> = $_GET["loc"</w:t>
+      </w:r>
       <w:proofErr w:type="gramStart"/>
       <w:r>
-        <w:t>&lt;!DOCTYPE</w:t>
+        <w:t>];</w:t>
       </w:r>
       <w:proofErr w:type="gramEnd"/>
-      <w:r>
-        <w:t xml:space="preserve"> html&gt;</w:t>
-      </w:r>
-    </w:p>
-    <w:p>
-      <w:pPr>
-        <w:pStyle w:val="NoSpacing"/>
-      </w:pPr>
-      <w:r>
-        <w:t>&lt;</w:t>
-      </w:r>
+    </w:p>
+    <w:p>
+      <w:pPr>
+        <w:pStyle w:val="NoSpacing"/>
+      </w:pPr>
+      <w:r>
+        <w:t>echo "&lt;script&gt;</w:t>
+      </w:r>
+      <w:proofErr w:type="spellStart"/>
       <w:proofErr w:type="gramStart"/>
       <w:r>
-        <w:t>html</w:t>
-      </w:r>
-      <w:proofErr w:type="gramEnd"/>
-      <w:r>
-        <w:t>&gt;</w:t>
-      </w:r>
-    </w:p>
-    <w:p>
-      <w:pPr>
-        <w:pStyle w:val="NoSpacing"/>
-      </w:pPr>
-      <w:r>
-        <w:t>&lt;</w:t>
-      </w:r>
-      <w:proofErr w:type="gramStart"/>
-      <w:r>
-        <w:t>body</w:t>
-      </w:r>
-      <w:proofErr w:type="gramEnd"/>
-      <w:r>
-        <w:t>&gt;</w:t>
-      </w:r>
-    </w:p>
-    <w:p>
-      <w:pPr>
-        <w:pStyle w:val="NoSpacing"/>
-      </w:pPr>
-    </w:p>
-    <w:p>
-      <w:pPr>
-        <w:pStyle w:val="NoSpacing"/>
-      </w:pPr>
-      <w:proofErr w:type="gramStart"/>
-      <w:r>
-        <w:t>&lt;?</w:t>
-      </w:r>
-      <w:proofErr w:type="spellStart"/>
-      <w:r>
-        <w:t>php</w:t>
+        <w:t>location.href</w:t>
       </w:r>
       <w:proofErr w:type="spellEnd"/>
       <w:proofErr w:type="gramEnd"/>
-      <w:r>
-        <w:t xml:space="preserve"> </w:t>
-      </w:r>
-    </w:p>
-    <w:p>
-      <w:pPr>
-        <w:pStyle w:val="NoSpacing"/>
-      </w:pPr>
-      <w:r>
-        <w:t>$</w:t>
-      </w:r>
-      <w:proofErr w:type="spellStart"/>
-      <w:r>
-        <w:t>goto</w:t>
-      </w:r>
-      <w:proofErr w:type="spellEnd"/>
-      <w:r>
-        <w:t xml:space="preserve"> = $_</w:t>
-      </w:r>
-      <w:proofErr w:type="gramStart"/>
-      <w:r>
-        <w:t>GET[</w:t>
-      </w:r>
-      <w:proofErr w:type="gramEnd"/>
-      <w:r>
-        <w:t>"</w:t>
-      </w:r>
-      <w:proofErr w:type="spellStart"/>
-      <w:r>
-        <w:t>loc</w:t>
-      </w:r>
-      <w:proofErr w:type="spellEnd"/>
-      <w:r>
-        <w:t>"];</w:t>
-      </w:r>
-    </w:p>
-    <w:p>
-      <w:pPr>
-        <w:pStyle w:val="NoSpacing"/>
-      </w:pPr>
-      <w:proofErr w:type="gramStart"/>
-      <w:r>
-        <w:t>echo</w:t>
-      </w:r>
-      <w:proofErr w:type="gramEnd"/>
-      <w:r>
-        <w:t xml:space="preserve"> "&lt;script&gt;</w:t>
-      </w:r>
-      <w:proofErr w:type="spellStart"/>
-      <w:r>
-        <w:t>location.href</w:t>
-      </w:r>
-      <w:proofErr w:type="spellEnd"/>
       <w:r>
         <w:t>='$</w:t>
       </w:r>
@@ -336,7 +289,7 @@
         <mc:AlternateContent>
           <mc:Choice Requires="wps">
             <w:drawing>
-              <wp:anchor distT="0" distB="0" distL="114300" distR="114300" simplePos="0" relativeHeight="251661312" behindDoc="1" locked="0" layoutInCell="1" allowOverlap="1" wp14:anchorId="250AA869" wp14:editId="24EB7BE5">
+              <wp:anchor distT="0" distB="0" distL="114300" distR="114300" simplePos="0" relativeHeight="251661312" behindDoc="1" locked="0" layoutInCell="1" allowOverlap="1" wp14:anchorId="33B68A57" wp14:editId="7CE5F4A8">
                 <wp:simplePos x="0" y="0"/>
                 <wp:positionH relativeFrom="margin">
                   <wp:posOffset>-47708</wp:posOffset>
@@ -411,159 +364,122 @@
       <w:pPr>
         <w:pStyle w:val="NoSpacing"/>
       </w:pPr>
+      <w:r>
+        <w:t>&lt;!DOCTYPE html&gt;</w:t>
+      </w:r>
+    </w:p>
+    <w:p>
+      <w:pPr>
+        <w:pStyle w:val="NoSpacing"/>
+      </w:pPr>
+      <w:r>
+        <w:t>&lt;html&gt;</w:t>
+      </w:r>
+    </w:p>
+    <w:p>
+      <w:pPr>
+        <w:pStyle w:val="NoSpacing"/>
+      </w:pPr>
+      <w:r>
+        <w:t>&lt;body&gt;</w:t>
+      </w:r>
+    </w:p>
+    <w:p>
+      <w:pPr>
+        <w:pStyle w:val="NoSpacing"/>
+      </w:pPr>
+    </w:p>
+    <w:p>
+      <w:pPr>
+        <w:pStyle w:val="NoSpacing"/>
+      </w:pPr>
+      <w:r>
+        <w:t>&lt;?</w:t>
+      </w:r>
+      <w:proofErr w:type="spellStart"/>
+      <w:r>
+        <w:t>php</w:t>
+      </w:r>
+      <w:proofErr w:type="spellEnd"/>
+      <w:r>
+        <w:t xml:space="preserve"> </w:t>
+      </w:r>
+    </w:p>
+    <w:p>
+      <w:pPr>
+        <w:pStyle w:val="NoSpacing"/>
+      </w:pPr>
+      <w:r>
+        <w:t>$</w:t>
+      </w:r>
+      <w:proofErr w:type="spellStart"/>
+      <w:r>
+        <w:t>goto</w:t>
+      </w:r>
+      <w:proofErr w:type="spellEnd"/>
+      <w:r>
+        <w:t xml:space="preserve"> = $_GET["loc"</w:t>
+      </w:r>
       <w:proofErr w:type="gramStart"/>
       <w:r>
-        <w:t>&lt;!DOCTYPE</w:t>
+        <w:t>];</w:t>
       </w:r>
       <w:proofErr w:type="gramEnd"/>
-      <w:r>
-        <w:t xml:space="preserve"> html&gt;</w:t>
-      </w:r>
-    </w:p>
-    <w:p>
-      <w:pPr>
-        <w:pStyle w:val="NoSpacing"/>
-      </w:pPr>
-      <w:r>
-        <w:t>&lt;</w:t>
+    </w:p>
+    <w:p>
+      <w:pPr>
+        <w:pStyle w:val="NoSpacing"/>
+      </w:pPr>
+    </w:p>
+    <w:p>
+      <w:pPr>
+        <w:pStyle w:val="NoSpacing"/>
+      </w:pPr>
+      <w:r>
+        <w:t>$</w:t>
+      </w:r>
+      <w:proofErr w:type="spellStart"/>
+      <w:r>
+        <w:t>loc_head</w:t>
+      </w:r>
+      <w:proofErr w:type="spellEnd"/>
+      <w:r>
+        <w:t xml:space="preserve"> = "Location: </w:t>
       </w:r>
       <w:proofErr w:type="gramStart"/>
       <w:r>
-        <w:t>html</w:t>
+        <w:t>" .</w:t>
       </w:r>
       <w:proofErr w:type="gramEnd"/>
       <w:r>
-        <w:t>&gt;</w:t>
-      </w:r>
-    </w:p>
-    <w:p>
-      <w:pPr>
-        <w:pStyle w:val="NoSpacing"/>
-      </w:pPr>
-      <w:r>
-        <w:t>&lt;</w:t>
-      </w:r>
+        <w:t xml:space="preserve"> $</w:t>
+      </w:r>
+      <w:proofErr w:type="spellStart"/>
+      <w:r>
+        <w:t>goto</w:t>
+      </w:r>
+      <w:proofErr w:type="spellEnd"/>
+      <w:r>
+        <w:t>;</w:t>
+      </w:r>
+    </w:p>
+    <w:p>
+      <w:pPr>
+        <w:pStyle w:val="NoSpacing"/>
+      </w:pPr>
+      <w:r>
+        <w:t>header($</w:t>
+      </w:r>
+      <w:proofErr w:type="spellStart"/>
+      <w:r>
+        <w:t>loc_head</w:t>
+      </w:r>
+      <w:proofErr w:type="spellEnd"/>
       <w:proofErr w:type="gramStart"/>
       <w:r>
-        <w:t>body</w:t>
+        <w:t>);</w:t>
       </w:r>
       <w:proofErr w:type="gramEnd"/>
-      <w:r>
-        <w:t>&gt;</w:t>
-      </w:r>
-    </w:p>
-    <w:p>
-      <w:pPr>
-        <w:pStyle w:val="NoSpacing"/>
-      </w:pPr>
-    </w:p>
-    <w:p>
-      <w:pPr>
-        <w:pStyle w:val="NoSpacing"/>
-      </w:pPr>
-      <w:proofErr w:type="gramStart"/>
-      <w:r>
-        <w:t>&lt;?</w:t>
-      </w:r>
-      <w:proofErr w:type="spellStart"/>
-      <w:r>
-        <w:t>php</w:t>
-      </w:r>
-      <w:proofErr w:type="spellEnd"/>
-      <w:proofErr w:type="gramEnd"/>
-      <w:r>
-        <w:t xml:space="preserve"> </w:t>
-      </w:r>
-    </w:p>
-    <w:p>
-      <w:pPr>
-        <w:pStyle w:val="NoSpacing"/>
-      </w:pPr>
-      <w:r>
-        <w:t>$</w:t>
-      </w:r>
-      <w:proofErr w:type="spellStart"/>
-      <w:r>
-        <w:t>goto</w:t>
-      </w:r>
-      <w:proofErr w:type="spellEnd"/>
-      <w:r>
-        <w:t xml:space="preserve"> = $_</w:t>
-      </w:r>
-      <w:proofErr w:type="gramStart"/>
-      <w:r>
-        <w:t>GET[</w:t>
-      </w:r>
-      <w:proofErr w:type="gramEnd"/>
-      <w:r>
-        <w:t>"</w:t>
-      </w:r>
-      <w:proofErr w:type="spellStart"/>
-      <w:r>
-        <w:t>loc</w:t>
-      </w:r>
-      <w:proofErr w:type="spellEnd"/>
-      <w:r>
-        <w:t>"];</w:t>
-      </w:r>
-    </w:p>
-    <w:p>
-      <w:pPr>
-        <w:pStyle w:val="NoSpacing"/>
-      </w:pPr>
-    </w:p>
-    <w:p>
-      <w:pPr>
-        <w:pStyle w:val="NoSpacing"/>
-      </w:pPr>
-      <w:r>
-        <w:t>$</w:t>
-      </w:r>
-      <w:proofErr w:type="spellStart"/>
-      <w:r>
-        <w:t>loc_head</w:t>
-      </w:r>
-      <w:proofErr w:type="spellEnd"/>
-      <w:r>
-        <w:t xml:space="preserve"> = "Location: </w:t>
-      </w:r>
-      <w:proofErr w:type="gramStart"/>
-      <w:r>
-        <w:t>" .</w:t>
-      </w:r>
-      <w:proofErr w:type="gramEnd"/>
-      <w:r>
-        <w:t xml:space="preserve"> $</w:t>
-      </w:r>
-      <w:proofErr w:type="spellStart"/>
-      <w:r>
-        <w:t>goto</w:t>
-      </w:r>
-      <w:proofErr w:type="spellEnd"/>
-      <w:r>
-        <w:t>;</w:t>
-      </w:r>
-    </w:p>
-    <w:p>
-      <w:pPr>
-        <w:pStyle w:val="NoSpacing"/>
-      </w:pPr>
-      <w:proofErr w:type="gramStart"/>
-      <w:r>
-        <w:t>header(</w:t>
-      </w:r>
-      <w:proofErr w:type="gramEnd"/>
-      <w:r>
-        <w:t>$</w:t>
-      </w:r>
-      <w:proofErr w:type="spellStart"/>
-      <w:r>
-        <w:t>loc_head</w:t>
-      </w:r>
-      <w:proofErr w:type="spellEnd"/>
-      <w:r>
-        <w:t>);</w:t>
-      </w:r>
       <w:r>
         <w:rPr>
           <w:noProof/>
@@ -614,42 +530,39 @@
       </w:r>
     </w:p>
     <w:p>
-      <w:r>
-        <w:t>_______________________________________________________________________</w:t>
-      </w:r>
-    </w:p>
-    <w:p>
-      <w:r>
-        <w:t>_______________________________________________________________________</w:t>
-      </w:r>
-    </w:p>
-    <w:p>
-      <w:r>
-        <w:t>_______________________________________________________________________</w:t>
-      </w:r>
-    </w:p>
-    <w:p>
-      <w:r>
-        <w:t>_______________________________________________________________________</w:t>
-      </w:r>
-    </w:p>
-    <w:p>
-      <w:r>
-        <w:t>_______________________________________________________________________</w:t>
-      </w:r>
-    </w:p>
-    <w:p/>
-    <w:p>
-      <w:r>
-        <w:t xml:space="preserve">Fix the code </w:t>
-      </w:r>
-      <w:proofErr w:type="gramStart"/>
-      <w:r>
-        <w:t>to only allow</w:t>
-      </w:r>
-      <w:proofErr w:type="gramEnd"/>
-      <w:r>
-        <w:t xml:space="preserve"> the application to redirect to the test pages you created within the application.</w:t>
+      <w:pPr>
+        <w:rPr>
+          <w:i/>
+          <w:iCs/>
+        </w:rPr>
+      </w:pPr>
+      <w:r>
+        <w:rPr>
+          <w:i/>
+          <w:iCs/>
+        </w:rPr>
+        <w:t xml:space="preserve">In its current state, I can supply a </w:t>
+      </w:r>
+      <w:proofErr w:type="spellStart"/>
+      <w:r>
+        <w:rPr>
+          <w:i/>
+          <w:iCs/>
+        </w:rPr>
+        <w:t>url</w:t>
+      </w:r>
+      <w:proofErr w:type="spellEnd"/>
+      <w:r>
+        <w:rPr>
+          <w:i/>
+          <w:iCs/>
+        </w:rPr>
+        <w:t xml:space="preserve"> from outside the application which will cause the redirect to go to an external site. This could allow a malicious agent to supply a redirect to a victim to their own site.</w:t>
+      </w:r>
+    </w:p>
+    <w:p>
+      <w:r>
+        <w:t>Fix the code to only allow the application to redirect to the test pages you created within the application.</w:t>
       </w:r>
     </w:p>
     <w:p>
@@ -658,28 +571,18 @@
       </w:r>
     </w:p>
     <w:p>
-      <w:r>
-        <w:t>_______________________________________________________________________</w:t>
-      </w:r>
-    </w:p>
-    <w:p>
-      <w:r>
-        <w:t>_______________________________________________________________________</w:t>
-      </w:r>
-    </w:p>
-    <w:p>
-      <w:r>
-        <w:t>_______________________________________________________________________</w:t>
-      </w:r>
-    </w:p>
-    <w:p>
-      <w:r>
-        <w:t>_______________________________________________________________________</w:t>
-      </w:r>
-    </w:p>
-    <w:p>
-      <w:r>
-        <w:t>_______________________________________________________________________</w:t>
+      <w:pPr>
+        <w:rPr>
+          <w:i/>
+          <w:iCs/>
+        </w:rPr>
+      </w:pPr>
+      <w:r>
+        <w:rPr>
+          <w:i/>
+          <w:iCs/>
+        </w:rPr>
+        <w:t>I created an array of allowed pages the application can navigate to with a function that checks if the value supplied is one of those pages. If no match is found, no redirect occurs.</w:t>
       </w:r>
     </w:p>
     <w:p/>
@@ -699,7 +602,7 @@
 </file>
 
 <file path=word/styles.xml><?xml version="1.0" encoding="utf-8"?>
-<w:styles xmlns:mc="http://schemas.openxmlformats.org/markup-compatibility/2006" xmlns:r="http://schemas.openxmlformats.org/officeDocument/2006/relationships" xmlns:w="http://schemas.openxmlformats.org/wordprocessingml/2006/main" xmlns:w14="http://schemas.microsoft.com/office/word/2010/wordml" xmlns:w15="http://schemas.microsoft.com/office/word/2012/wordml" xmlns:w16se="http://schemas.microsoft.com/office/word/2015/wordml/symex" mc:Ignorable="w14 w15 w16se">
+<w:styles xmlns:mc="http://schemas.openxmlformats.org/markup-compatibility/2006" xmlns:r="http://schemas.openxmlformats.org/officeDocument/2006/relationships" xmlns:w="http://schemas.openxmlformats.org/wordprocessingml/2006/main" xmlns:w14="http://schemas.microsoft.com/office/word/2010/wordml" xmlns:w15="http://schemas.microsoft.com/office/word/2012/wordml" xmlns:w16cex="http://schemas.microsoft.com/office/word/2018/wordml/cex" xmlns:w16cid="http://schemas.microsoft.com/office/word/2016/wordml/cid" xmlns:w16="http://schemas.microsoft.com/office/word/2018/wordml" xmlns:w16sdtdh="http://schemas.microsoft.com/office/word/2020/wordml/sdtdatahash" xmlns:w16se="http://schemas.microsoft.com/office/word/2015/wordml/symex" mc:Ignorable="w14 w15 w16se w16cid w16 w16cex w16sdtdh">
   <w:docDefaults>
     <w:rPrDefault>
       <w:rPr>
@@ -715,7 +618,7 @@
       </w:pPr>
     </w:pPrDefault>
   </w:docDefaults>
-  <w:latentStyles w:defLockedState="0" w:defUIPriority="99" w:defSemiHidden="0" w:defUnhideWhenUsed="0" w:defQFormat="0" w:count="371">
+  <w:latentStyles w:defLockedState="0" w:defUIPriority="99" w:defSemiHidden="0" w:defUnhideWhenUsed="0" w:defQFormat="0" w:count="376">
     <w:lsdException w:name="Normal" w:uiPriority="0" w:qFormat="1"/>
     <w:lsdException w:name="heading 1" w:uiPriority="9" w:qFormat="1"/>
     <w:lsdException w:name="heading 2" w:semiHidden="1" w:uiPriority="9" w:unhideWhenUsed="1" w:qFormat="1"/>
@@ -1087,6 +990,11 @@
     <w:lsdException w:name="List Table 5 Dark Accent 6" w:uiPriority="50"/>
     <w:lsdException w:name="List Table 6 Colorful Accent 6" w:uiPriority="51"/>
     <w:lsdException w:name="List Table 7 Colorful Accent 6" w:uiPriority="52"/>
+    <w:lsdException w:name="Mention" w:semiHidden="1" w:unhideWhenUsed="1"/>
+    <w:lsdException w:name="Smart Hyperlink" w:semiHidden="1" w:unhideWhenUsed="1"/>
+    <w:lsdException w:name="Hashtag" w:semiHidden="1" w:unhideWhenUsed="1"/>
+    <w:lsdException w:name="Unresolved Mention" w:semiHidden="1" w:unhideWhenUsed="1"/>
+    <w:lsdException w:name="Smart Link" w:semiHidden="1" w:unhideWhenUsed="1"/>
   </w:latentStyles>
   <w:style w:type="paragraph" w:default="1" w:styleId="Normal">
     <w:name w:val="Normal"/>

</xml_diff>